<commit_message>
employee details page routing
</commit_message>
<xml_diff>
--- a/EMS - Project Requirements.docx
+++ b/EMS - Project Requirements.docx
@@ -474,8 +474,6 @@
               </w:rPr>
               <w:t>Pending</w:t>
             </w:r>
-            <w:bookmarkStart w:id="0" w:name="_GoBack"/>
-            <w:bookmarkEnd w:id="0"/>
           </w:p>
         </w:tc>
       </w:tr>
@@ -518,8 +516,25 @@
         </w:numPr>
       </w:pPr>
       <w:r>
+        <w:t xml:space="preserve">Department Module – Add, Edit Department </w:t>
+      </w:r>
+    </w:p>
+    <w:p>
+      <w:pPr>
+        <w:pStyle w:val="ListParagraph"/>
+        <w:numPr>
+          <w:ilvl w:val="0"/>
+          <w:numId w:val="3"/>
+        </w:numPr>
+      </w:pPr>
+      <w:r>
         <w:t>Add/Edit Employee Form</w:t>
       </w:r>
+      <w:r>
+        <w:t xml:space="preserve"> – Angular Reactive Forms</w:t>
+      </w:r>
+      <w:bookmarkStart w:id="0" w:name="_GoBack"/>
+      <w:bookmarkEnd w:id="0"/>
     </w:p>
     <w:p>
       <w:pPr>
@@ -1046,6 +1061,7 @@
     <w:lsdException w:name="HTML Sample" w:semiHidden="1" w:unhideWhenUsed="1"/>
     <w:lsdException w:name="HTML Typewriter" w:semiHidden="1" w:unhideWhenUsed="1"/>
     <w:lsdException w:name="HTML Variable" w:semiHidden="1" w:unhideWhenUsed="1"/>
+    <w:lsdException w:name="Normal Table" w:semiHidden="1" w:unhideWhenUsed="1"/>
     <w:lsdException w:name="annotation subject" w:semiHidden="1" w:unhideWhenUsed="1"/>
     <w:lsdException w:name="No List" w:semiHidden="1" w:unhideWhenUsed="1"/>
     <w:lsdException w:name="Outline List 1" w:semiHidden="1" w:unhideWhenUsed="1"/>
@@ -1092,8 +1108,10 @@
     <w:lsdException w:name="Table Subtle 2" w:semiHidden="1" w:unhideWhenUsed="1"/>
     <w:lsdException w:name="Table Web 1" w:semiHidden="1" w:unhideWhenUsed="1"/>
     <w:lsdException w:name="Table Web 2" w:semiHidden="1" w:unhideWhenUsed="1"/>
+    <w:lsdException w:name="Table Web 3" w:semiHidden="1" w:unhideWhenUsed="1"/>
     <w:lsdException w:name="Balloon Text" w:semiHidden="1" w:unhideWhenUsed="1"/>
     <w:lsdException w:name="Table Grid" w:uiPriority="39"/>
+    <w:lsdException w:name="Table Theme" w:semiHidden="1" w:unhideWhenUsed="1"/>
     <w:lsdException w:name="Placeholder Text" w:semiHidden="1"/>
     <w:lsdException w:name="No Spacing" w:uiPriority="1" w:qFormat="1"/>
     <w:lsdException w:name="Light Shading" w:uiPriority="60"/>

</xml_diff>